<commit_message>
pdf and final touches
</commit_message>
<xml_diff>
--- a/ProjectPlan.docx
+++ b/ProjectPlan.docx
@@ -4,111 +4,46 @@
   <w:body>
     <w:p>
       <w:pPr>
-        <w:spacing w:before="100" w:beforeAutospacing="1" w:after="100" w:afterAutospacing="1" w:line="240" w:lineRule="auto"/>
-        <w:outlineLvl w:val="1"/>
-        <w:rPr>
-          <w:rFonts w:ascii="Times New Roman" w:eastAsia="Times New Roman" w:hAnsi="Times New Roman" w:cs="Times New Roman"/>
-          <w:b/>
-          <w:bCs/>
-          <w:sz w:val="36"/>
-          <w:szCs w:val="36"/>
-        </w:rPr>
-      </w:pPr>
-      <w:r>
-        <w:rPr>
-          <w:rFonts w:ascii="Times New Roman" w:eastAsia="Times New Roman" w:hAnsi="Times New Roman" w:cs="Times New Roman"/>
-          <w:b/>
-          <w:bCs/>
-          <w:sz w:val="36"/>
-          <w:szCs w:val="36"/>
-        </w:rPr>
+        <w:pStyle w:val="Heading3"/>
+        <w15:collapsed/>
+      </w:pPr>
+      <w:r>
         <w:t xml:space="preserve">1. Project </w:t>
       </w:r>
       <w:r>
-        <w:rPr>
-          <w:rFonts w:ascii="Times New Roman" w:eastAsia="Times New Roman" w:hAnsi="Times New Roman" w:cs="Times New Roman"/>
-          <w:b/>
-          <w:bCs/>
-          <w:sz w:val="36"/>
-          <w:szCs w:val="36"/>
-        </w:rPr>
         <w:t>Objectives</w:t>
       </w:r>
     </w:p>
     <w:p>
       <w:pPr>
-        <w:spacing w:beforeAutospacing="1" w:after="100" w:afterAutospacing="1" w:line="240" w:lineRule="auto"/>
-        <w:rPr>
-          <w:rFonts w:ascii="Times New Roman" w:eastAsia="Times New Roman" w:hAnsi="Times New Roman" w:cs="Times New Roman"/>
-          <w:sz w:val="24"/>
-          <w:szCs w:val="24"/>
-        </w:rPr>
-      </w:pPr>
-      <w:r>
-        <w:rPr>
-          <w:rFonts w:ascii="Times New Roman" w:eastAsia="Times New Roman" w:hAnsi="Times New Roman" w:cs="Times New Roman"/>
-          <w:sz w:val="24"/>
-          <w:szCs w:val="24"/>
-        </w:rPr>
-        <w:t>Implement a program that contains a record of people using a list structure.</w:t>
-      </w:r>
-      <w:r>
-        <w:rPr>
-          <w:rFonts w:ascii="Times New Roman" w:eastAsia="Times New Roman" w:hAnsi="Times New Roman" w:cs="Times New Roman"/>
-          <w:sz w:val="24"/>
-          <w:szCs w:val="24"/>
-        </w:rPr>
-        <w:t xml:space="preserve"> Use either contiguous or linked list implementation.</w:t>
-      </w:r>
-      <w:r>
-        <w:rPr>
-          <w:rFonts w:ascii="Times New Roman" w:eastAsia="Times New Roman" w:hAnsi="Times New Roman" w:cs="Times New Roman"/>
-          <w:sz w:val="24"/>
-          <w:szCs w:val="24"/>
-        </w:rPr>
-        <w:t xml:space="preserve"> Insert a database from a text file. Text file has a list of last names, first names, and ID numbers.</w:t>
-      </w:r>
-    </w:p>
-    <w:p>
-      <w:pPr>
-        <w:spacing w:before="100" w:beforeAutospacing="1" w:after="100" w:afterAutospacing="1" w:line="240" w:lineRule="auto"/>
-        <w:outlineLvl w:val="1"/>
-        <w:rPr>
-          <w:rFonts w:ascii="Times New Roman" w:eastAsia="Times New Roman" w:hAnsi="Times New Roman" w:cs="Times New Roman"/>
-          <w:b/>
-          <w:bCs/>
-          <w:sz w:val="36"/>
-          <w:szCs w:val="36"/>
-        </w:rPr>
-      </w:pPr>
-      <w:r>
-        <w:rPr>
-          <w:rFonts w:ascii="Times New Roman" w:eastAsia="Times New Roman" w:hAnsi="Times New Roman" w:cs="Times New Roman"/>
-          <w:b/>
-          <w:bCs/>
-          <w:sz w:val="36"/>
-          <w:szCs w:val="36"/>
-        </w:rPr>
+        <w:spacing w:beforeAutospacing="1" w:after="100" w:afterAutospacing="1"/>
+        <w:rPr>
+          <w:rFonts w:ascii="Times New Roman" w:eastAsia="Times New Roman" w:hAnsi="Times New Roman" w:cs="Times New Roman"/>
+          <w:sz w:val="24"/>
+          <w:szCs w:val="24"/>
+        </w:rPr>
+      </w:pPr>
+      <w:r>
+        <w:rPr>
+          <w:rFonts w:ascii="Times New Roman" w:eastAsia="Times New Roman" w:hAnsi="Times New Roman" w:cs="Times New Roman"/>
+          <w:sz w:val="24"/>
+          <w:szCs w:val="24"/>
+        </w:rPr>
+        <w:t>Implement a program that contains a record of people using a list structure. Use either contiguous or linked list implementation. Insert a database from a text file. Text file has a list of last names, first names, and ID numbers.</w:t>
+      </w:r>
+    </w:p>
+    <w:p>
+      <w:pPr>
+        <w:pStyle w:val="Heading3"/>
+        <w15:collapsed/>
+      </w:pPr>
+      <w:r>
         <w:t xml:space="preserve">2. </w:t>
       </w:r>
       <w:r>
-        <w:rPr>
-          <w:rFonts w:ascii="Times New Roman" w:eastAsia="Times New Roman" w:hAnsi="Times New Roman" w:cs="Times New Roman"/>
-          <w:b/>
-          <w:bCs/>
-          <w:sz w:val="36"/>
-          <w:szCs w:val="36"/>
-        </w:rPr>
         <w:t>Task Breakdown</w:t>
       </w:r>
       <w:r>
-        <w:rPr>
-          <w:rFonts w:ascii="Times New Roman" w:eastAsia="Times New Roman" w:hAnsi="Times New Roman" w:cs="Times New Roman"/>
-          <w:b/>
-          <w:bCs/>
-          <w:sz w:val="36"/>
-          <w:szCs w:val="36"/>
-        </w:rPr>
         <w:t xml:space="preserve"> </w:t>
       </w:r>
     </w:p>
@@ -147,7 +82,6 @@
           </w:tcPr>
           <w:p>
             <w:pPr>
-              <w:spacing w:after="0" w:line="240" w:lineRule="auto"/>
               <w:jc w:val="center"/>
               <w:rPr>
                 <w:rFonts w:ascii="Times New Roman" w:eastAsia="Times New Roman" w:hAnsi="Times New Roman" w:cs="Times New Roman"/>
@@ -188,7 +122,6 @@
           </w:tcPr>
           <w:p>
             <w:pPr>
-              <w:spacing w:after="0" w:line="240" w:lineRule="auto"/>
               <w:jc w:val="center"/>
               <w:rPr>
                 <w:rFonts w:ascii="Times New Roman" w:eastAsia="Times New Roman" w:hAnsi="Times New Roman" w:cs="Times New Roman"/>
@@ -219,7 +152,6 @@
           </w:tcPr>
           <w:p>
             <w:pPr>
-              <w:spacing w:after="0" w:line="240" w:lineRule="auto"/>
               <w:jc w:val="center"/>
               <w:rPr>
                 <w:rFonts w:ascii="Times New Roman" w:eastAsia="Times New Roman" w:hAnsi="Times New Roman" w:cs="Times New Roman"/>
@@ -247,7 +179,6 @@
           </w:tcPr>
           <w:p>
             <w:pPr>
-              <w:spacing w:after="0" w:line="240" w:lineRule="auto"/>
               <w:jc w:val="center"/>
               <w:rPr>
                 <w:rFonts w:ascii="Times New Roman" w:eastAsia="Times New Roman" w:hAnsi="Times New Roman" w:cs="Times New Roman"/>
@@ -283,7 +214,6 @@
           </w:tcPr>
           <w:p>
             <w:pPr>
-              <w:spacing w:after="0" w:line="240" w:lineRule="auto"/>
               <w:jc w:val="center"/>
               <w:rPr>
                 <w:rFonts w:ascii="Times New Roman" w:eastAsia="Times New Roman" w:hAnsi="Times New Roman" w:cs="Times New Roman"/>
@@ -310,7 +240,6 @@
           </w:tcPr>
           <w:p>
             <w:pPr>
-              <w:spacing w:after="0" w:line="240" w:lineRule="auto"/>
               <w:rPr>
                 <w:rFonts w:ascii="Times New Roman" w:eastAsia="Times New Roman" w:hAnsi="Times New Roman" w:cs="Times New Roman"/>
                 <w:sz w:val="24"/>
@@ -344,7 +273,6 @@
           </w:tcPr>
           <w:p>
             <w:pPr>
-              <w:spacing w:after="0" w:line="240" w:lineRule="auto"/>
               <w:rPr>
                 <w:rFonts w:ascii="Times New Roman" w:eastAsia="Times New Roman" w:hAnsi="Times New Roman" w:cs="Times New Roman"/>
                 <w:sz w:val="24"/>
@@ -367,7 +295,6 @@
           </w:tcPr>
           <w:p>
             <w:pPr>
-              <w:spacing w:after="0" w:line="240" w:lineRule="auto"/>
               <w:rPr>
                 <w:rFonts w:ascii="Times New Roman" w:eastAsia="Times New Roman" w:hAnsi="Times New Roman" w:cs="Times New Roman"/>
                 <w:sz w:val="24"/>
@@ -398,7 +325,6 @@
           </w:tcPr>
           <w:p>
             <w:pPr>
-              <w:spacing w:after="0" w:line="240" w:lineRule="auto"/>
               <w:jc w:val="center"/>
               <w:rPr>
                 <w:rFonts w:ascii="Times New Roman" w:eastAsia="Times New Roman" w:hAnsi="Times New Roman" w:cs="Times New Roman"/>
@@ -425,7 +351,6 @@
           </w:tcPr>
           <w:p>
             <w:pPr>
-              <w:spacing w:after="0" w:line="240" w:lineRule="auto"/>
               <w:rPr>
                 <w:rFonts w:ascii="Times New Roman" w:eastAsia="Times New Roman" w:hAnsi="Times New Roman" w:cs="Times New Roman"/>
                 <w:sz w:val="24"/>
@@ -459,7 +384,6 @@
           </w:tcPr>
           <w:p>
             <w:pPr>
-              <w:spacing w:after="0" w:line="240" w:lineRule="auto"/>
               <w:rPr>
                 <w:rFonts w:ascii="Times New Roman" w:eastAsia="Times New Roman" w:hAnsi="Times New Roman" w:cs="Times New Roman"/>
                 <w:sz w:val="24"/>
@@ -490,7 +414,6 @@
           </w:tcPr>
           <w:p>
             <w:pPr>
-              <w:spacing w:after="0" w:line="240" w:lineRule="auto"/>
               <w:rPr>
                 <w:rFonts w:ascii="Times New Roman" w:eastAsia="Times New Roman" w:hAnsi="Times New Roman" w:cs="Times New Roman"/>
                 <w:sz w:val="24"/>
@@ -520,7 +443,6 @@
           </w:tcPr>
           <w:p>
             <w:pPr>
-              <w:spacing w:after="0" w:line="240" w:lineRule="auto"/>
               <w:jc w:val="center"/>
               <w:rPr>
                 <w:rFonts w:ascii="Times New Roman" w:eastAsia="Times New Roman" w:hAnsi="Times New Roman" w:cs="Times New Roman"/>
@@ -537,7 +459,6 @@
           </w:tcPr>
           <w:p>
             <w:pPr>
-              <w:spacing w:after="0" w:line="240" w:lineRule="auto"/>
               <w:jc w:val="center"/>
               <w:rPr>
                 <w:rFonts w:ascii="Times New Roman" w:eastAsia="Times New Roman" w:hAnsi="Times New Roman" w:cs="Times New Roman"/>
@@ -563,7 +484,6 @@
           </w:tcPr>
           <w:p>
             <w:pPr>
-              <w:spacing w:after="0" w:line="240" w:lineRule="auto"/>
               <w:rPr>
                 <w:rFonts w:ascii="Times New Roman" w:eastAsia="Times New Roman" w:hAnsi="Times New Roman" w:cs="Times New Roman"/>
                 <w:sz w:val="24"/>
@@ -579,7 +499,6 @@
           </w:tcPr>
           <w:p>
             <w:pPr>
-              <w:spacing w:after="0" w:line="240" w:lineRule="auto"/>
               <w:rPr>
                 <w:rFonts w:ascii="Times New Roman" w:eastAsia="Times New Roman" w:hAnsi="Times New Roman" w:cs="Times New Roman"/>
                 <w:sz w:val="24"/>
@@ -604,7 +523,6 @@
           </w:tcPr>
           <w:p>
             <w:pPr>
-              <w:spacing w:after="0" w:line="240" w:lineRule="auto"/>
               <w:rPr>
                 <w:rFonts w:ascii="Times New Roman" w:eastAsia="Times New Roman" w:hAnsi="Times New Roman" w:cs="Times New Roman"/>
                 <w:sz w:val="24"/>
@@ -620,7 +538,6 @@
           </w:tcPr>
           <w:p>
             <w:pPr>
-              <w:spacing w:after="0" w:line="240" w:lineRule="auto"/>
               <w:rPr>
                 <w:rFonts w:ascii="Times New Roman" w:eastAsia="Times New Roman" w:hAnsi="Times New Roman" w:cs="Times New Roman"/>
                 <w:sz w:val="24"/>
@@ -643,7 +560,6 @@
           </w:tcPr>
           <w:p>
             <w:pPr>
-              <w:spacing w:after="0" w:line="240" w:lineRule="auto"/>
               <w:rPr>
                 <w:rFonts w:ascii="Times New Roman" w:eastAsia="Times New Roman" w:hAnsi="Times New Roman" w:cs="Times New Roman"/>
                 <w:sz w:val="24"/>
@@ -673,7 +589,6 @@
           </w:tcPr>
           <w:p>
             <w:pPr>
-              <w:spacing w:after="0" w:line="240" w:lineRule="auto"/>
               <w:jc w:val="center"/>
               <w:rPr>
                 <w:rFonts w:ascii="Times New Roman" w:eastAsia="Times New Roman" w:hAnsi="Times New Roman" w:cs="Times New Roman"/>
@@ -690,7 +605,6 @@
           </w:tcPr>
           <w:p>
             <w:pPr>
-              <w:spacing w:after="0" w:line="240" w:lineRule="auto"/>
               <w:jc w:val="center"/>
               <w:rPr>
                 <w:rFonts w:ascii="Times New Roman" w:eastAsia="Times New Roman" w:hAnsi="Times New Roman" w:cs="Times New Roman"/>
@@ -716,7 +630,6 @@
           </w:tcPr>
           <w:p>
             <w:pPr>
-              <w:spacing w:after="0" w:line="240" w:lineRule="auto"/>
               <w:rPr>
                 <w:rFonts w:ascii="Times New Roman" w:eastAsia="Times New Roman" w:hAnsi="Times New Roman" w:cs="Times New Roman"/>
                 <w:sz w:val="24"/>
@@ -732,7 +645,6 @@
           </w:tcPr>
           <w:p>
             <w:pPr>
-              <w:spacing w:after="0" w:line="240" w:lineRule="auto"/>
               <w:rPr>
                 <w:rFonts w:ascii="Times New Roman" w:eastAsia="Times New Roman" w:hAnsi="Times New Roman" w:cs="Times New Roman"/>
                 <w:sz w:val="24"/>
@@ -757,7 +669,6 @@
           </w:tcPr>
           <w:p>
             <w:pPr>
-              <w:spacing w:after="0" w:line="240" w:lineRule="auto"/>
               <w:rPr>
                 <w:rFonts w:ascii="Times New Roman" w:eastAsia="Times New Roman" w:hAnsi="Times New Roman" w:cs="Times New Roman"/>
                 <w:sz w:val="24"/>
@@ -773,7 +684,6 @@
           </w:tcPr>
           <w:p>
             <w:pPr>
-              <w:spacing w:after="0" w:line="240" w:lineRule="auto"/>
               <w:rPr>
                 <w:rFonts w:ascii="Times New Roman" w:eastAsia="Times New Roman" w:hAnsi="Times New Roman" w:cs="Times New Roman"/>
                 <w:sz w:val="24"/>
@@ -796,7 +706,6 @@
           </w:tcPr>
           <w:p>
             <w:pPr>
-              <w:spacing w:after="0" w:line="240" w:lineRule="auto"/>
               <w:rPr>
                 <w:rFonts w:ascii="Times New Roman" w:eastAsia="Times New Roman" w:hAnsi="Times New Roman" w:cs="Times New Roman"/>
                 <w:sz w:val="24"/>
@@ -826,7 +735,6 @@
           </w:tcPr>
           <w:p>
             <w:pPr>
-              <w:spacing w:after="0" w:line="240" w:lineRule="auto"/>
               <w:jc w:val="center"/>
               <w:rPr>
                 <w:rFonts w:ascii="Times New Roman" w:eastAsia="Times New Roman" w:hAnsi="Times New Roman" w:cs="Times New Roman"/>
@@ -843,7 +751,6 @@
           </w:tcPr>
           <w:p>
             <w:pPr>
-              <w:spacing w:after="0" w:line="240" w:lineRule="auto"/>
               <w:jc w:val="center"/>
               <w:rPr>
                 <w:rFonts w:ascii="Times New Roman" w:eastAsia="Times New Roman" w:hAnsi="Times New Roman" w:cs="Times New Roman"/>
@@ -869,7 +776,6 @@
           </w:tcPr>
           <w:p>
             <w:pPr>
-              <w:spacing w:after="0" w:line="240" w:lineRule="auto"/>
               <w:rPr>
                 <w:rFonts w:ascii="Times New Roman" w:eastAsia="Times New Roman" w:hAnsi="Times New Roman" w:cs="Times New Roman"/>
                 <w:sz w:val="24"/>
@@ -885,7 +791,6 @@
           </w:tcPr>
           <w:p>
             <w:pPr>
-              <w:spacing w:after="0" w:line="240" w:lineRule="auto"/>
               <w:rPr>
                 <w:rFonts w:ascii="Times New Roman" w:eastAsia="Times New Roman" w:hAnsi="Times New Roman" w:cs="Times New Roman"/>
                 <w:sz w:val="24"/>
@@ -910,7 +815,6 @@
           </w:tcPr>
           <w:p>
             <w:pPr>
-              <w:spacing w:after="0" w:line="240" w:lineRule="auto"/>
               <w:rPr>
                 <w:rFonts w:ascii="Times New Roman" w:eastAsia="Times New Roman" w:hAnsi="Times New Roman" w:cs="Times New Roman"/>
                 <w:sz w:val="24"/>
@@ -926,7 +830,6 @@
           </w:tcPr>
           <w:p>
             <w:pPr>
-              <w:spacing w:after="0" w:line="240" w:lineRule="auto"/>
               <w:rPr>
                 <w:rFonts w:ascii="Times New Roman" w:eastAsia="Times New Roman" w:hAnsi="Times New Roman" w:cs="Times New Roman"/>
                 <w:sz w:val="24"/>
@@ -949,7 +852,6 @@
           </w:tcPr>
           <w:p>
             <w:pPr>
-              <w:spacing w:after="0" w:line="240" w:lineRule="auto"/>
               <w:rPr>
                 <w:rFonts w:ascii="Times New Roman" w:eastAsia="Times New Roman" w:hAnsi="Times New Roman" w:cs="Times New Roman"/>
                 <w:sz w:val="24"/>
@@ -980,7 +882,6 @@
           </w:tcPr>
           <w:p>
             <w:pPr>
-              <w:spacing w:after="0" w:line="240" w:lineRule="auto"/>
               <w:jc w:val="center"/>
               <w:rPr>
                 <w:rFonts w:ascii="Times New Roman" w:eastAsia="Times New Roman" w:hAnsi="Times New Roman" w:cs="Times New Roman"/>
@@ -1007,7 +908,6 @@
           </w:tcPr>
           <w:p>
             <w:pPr>
-              <w:spacing w:after="0" w:line="240" w:lineRule="auto"/>
               <w:rPr>
                 <w:rFonts w:ascii="Times New Roman" w:eastAsia="Times New Roman" w:hAnsi="Times New Roman" w:cs="Times New Roman"/>
                 <w:sz w:val="24"/>
@@ -1033,7 +933,6 @@
           </w:tcPr>
           <w:p>
             <w:pPr>
-              <w:spacing w:after="0" w:line="240" w:lineRule="auto"/>
               <w:rPr>
                 <w:rFonts w:ascii="Times New Roman" w:eastAsia="Times New Roman" w:hAnsi="Times New Roman" w:cs="Times New Roman"/>
                 <w:sz w:val="24"/>
@@ -1056,7 +955,6 @@
           </w:tcPr>
           <w:p>
             <w:pPr>
-              <w:spacing w:after="0" w:line="240" w:lineRule="auto"/>
               <w:rPr>
                 <w:rFonts w:ascii="Times New Roman" w:eastAsia="Times New Roman" w:hAnsi="Times New Roman" w:cs="Times New Roman"/>
                 <w:sz w:val="24"/>
@@ -1087,7 +985,6 @@
           </w:tcPr>
           <w:p>
             <w:pPr>
-              <w:spacing w:after="0" w:line="240" w:lineRule="auto"/>
               <w:jc w:val="center"/>
               <w:rPr>
                 <w:rFonts w:ascii="Times New Roman" w:eastAsia="Times New Roman" w:hAnsi="Times New Roman" w:cs="Times New Roman"/>
@@ -1114,7 +1011,6 @@
           </w:tcPr>
           <w:p>
             <w:pPr>
-              <w:spacing w:after="0" w:line="240" w:lineRule="auto"/>
               <w:rPr>
                 <w:rFonts w:ascii="Times New Roman" w:eastAsia="Times New Roman" w:hAnsi="Times New Roman" w:cs="Times New Roman"/>
                 <w:sz w:val="24"/>
@@ -1140,7 +1036,6 @@
           </w:tcPr>
           <w:p>
             <w:pPr>
-              <w:spacing w:after="0" w:line="240" w:lineRule="auto"/>
               <w:rPr>
                 <w:rFonts w:ascii="Times New Roman" w:eastAsia="Times New Roman" w:hAnsi="Times New Roman" w:cs="Times New Roman"/>
                 <w:sz w:val="24"/>
@@ -1163,7 +1058,6 @@
           </w:tcPr>
           <w:p>
             <w:pPr>
-              <w:spacing w:after="0" w:line="240" w:lineRule="auto"/>
               <w:rPr>
                 <w:rFonts w:ascii="Times New Roman" w:eastAsia="Times New Roman" w:hAnsi="Times New Roman" w:cs="Times New Roman"/>
                 <w:sz w:val="24"/>
@@ -1194,7 +1088,6 @@
           </w:tcPr>
           <w:p>
             <w:pPr>
-              <w:spacing w:after="0" w:line="240" w:lineRule="auto"/>
               <w:jc w:val="center"/>
               <w:rPr>
                 <w:rFonts w:ascii="Times New Roman" w:eastAsia="Times New Roman" w:hAnsi="Times New Roman" w:cs="Times New Roman"/>
@@ -1221,7 +1114,6 @@
           </w:tcPr>
           <w:p>
             <w:pPr>
-              <w:spacing w:after="0" w:line="240" w:lineRule="auto"/>
               <w:rPr>
                 <w:rFonts w:ascii="Times New Roman" w:eastAsia="Times New Roman" w:hAnsi="Times New Roman" w:cs="Times New Roman"/>
                 <w:sz w:val="24"/>
@@ -1247,20 +1139,19 @@
           </w:tcPr>
           <w:p>
             <w:pPr>
-              <w:spacing w:after="0" w:line="240" w:lineRule="auto"/>
-              <w:rPr>
-                <w:rFonts w:ascii="Times New Roman" w:eastAsia="Times New Roman" w:hAnsi="Times New Roman" w:cs="Times New Roman"/>
-                <w:sz w:val="24"/>
-                <w:szCs w:val="24"/>
-              </w:rPr>
-            </w:pPr>
-            <w:r>
-              <w:rPr>
-                <w:rFonts w:ascii="Times New Roman" w:eastAsia="Times New Roman" w:hAnsi="Times New Roman" w:cs="Times New Roman"/>
-                <w:sz w:val="24"/>
-                <w:szCs w:val="24"/>
-              </w:rPr>
-              <w:t>In progress</w:t>
+              <w:rPr>
+                <w:rFonts w:ascii="Times New Roman" w:eastAsia="Times New Roman" w:hAnsi="Times New Roman" w:cs="Times New Roman"/>
+                <w:sz w:val="24"/>
+                <w:szCs w:val="24"/>
+              </w:rPr>
+            </w:pPr>
+            <w:r>
+              <w:rPr>
+                <w:rFonts w:ascii="Times New Roman" w:eastAsia="Times New Roman" w:hAnsi="Times New Roman" w:cs="Times New Roman"/>
+                <w:sz w:val="24"/>
+                <w:szCs w:val="24"/>
+              </w:rPr>
+              <w:t>Done</w:t>
             </w:r>
           </w:p>
         </w:tc>
@@ -1270,7 +1161,6 @@
           </w:tcPr>
           <w:p>
             <w:pPr>
-              <w:spacing w:after="0" w:line="240" w:lineRule="auto"/>
               <w:rPr>
                 <w:rFonts w:ascii="Times New Roman" w:eastAsia="Times New Roman" w:hAnsi="Times New Roman" w:cs="Times New Roman"/>
                 <w:sz w:val="24"/>
@@ -1291,30 +1181,16 @@
     </w:tbl>
     <w:p>
       <w:pPr>
-        <w:spacing w:before="100" w:beforeAutospacing="1" w:after="100" w:afterAutospacing="1" w:line="240" w:lineRule="auto"/>
-        <w:outlineLvl w:val="1"/>
-        <w:rPr>
-          <w:rFonts w:ascii="Times New Roman" w:eastAsia="Times New Roman" w:hAnsi="Times New Roman" w:cs="Times New Roman"/>
-          <w:b/>
-          <w:bCs/>
-          <w:sz w:val="36"/>
-          <w:szCs w:val="36"/>
-        </w:rPr>
-      </w:pPr>
-      <w:r>
-        <w:rPr>
-          <w:rFonts w:ascii="Times New Roman" w:eastAsia="Times New Roman" w:hAnsi="Times New Roman" w:cs="Times New Roman"/>
-          <w:b/>
-          <w:bCs/>
-          <w:sz w:val="36"/>
-          <w:szCs w:val="36"/>
-        </w:rPr>
+        <w:pStyle w:val="Heading3"/>
+        <w15:collapsed/>
+      </w:pPr>
+      <w:r>
         <w:t>3. Timeline</w:t>
       </w:r>
     </w:p>
     <w:p>
       <w:pPr>
-        <w:spacing w:beforeAutospacing="1" w:after="100" w:afterAutospacing="1" w:line="240" w:lineRule="auto"/>
+        <w:spacing w:beforeAutospacing="1" w:after="100" w:afterAutospacing="1"/>
         <w:rPr>
           <w:rFonts w:ascii="Times New Roman" w:eastAsia="Times New Roman" w:hAnsi="Times New Roman" w:cs="Times New Roman"/>
           <w:sz w:val="24"/>
@@ -1345,7 +1221,7 @@
       <w:tblGrid>
         <w:gridCol w:w="1260"/>
         <w:gridCol w:w="4140"/>
-        <w:gridCol w:w="3354"/>
+        <w:gridCol w:w="649"/>
       </w:tblGrid>
       <w:tr>
         <w:trPr>
@@ -1360,7 +1236,6 @@
           </w:tcPr>
           <w:p>
             <w:pPr>
-              <w:spacing w:after="0" w:line="240" w:lineRule="auto"/>
               <w:jc w:val="center"/>
               <w:rPr>
                 <w:rFonts w:ascii="Times New Roman" w:eastAsia="Times New Roman" w:hAnsi="Times New Roman" w:cs="Times New Roman"/>
@@ -1390,7 +1265,6 @@
           </w:tcPr>
           <w:p>
             <w:pPr>
-              <w:spacing w:after="0" w:line="240" w:lineRule="auto"/>
               <w:jc w:val="center"/>
               <w:rPr>
                 <w:rFonts w:ascii="Times New Roman" w:eastAsia="Times New Roman" w:hAnsi="Times New Roman" w:cs="Times New Roman"/>
@@ -1420,7 +1294,6 @@
           </w:tcPr>
           <w:p>
             <w:pPr>
-              <w:spacing w:after="0" w:line="240" w:lineRule="auto"/>
               <w:jc w:val="center"/>
               <w:rPr>
                 <w:rFonts w:ascii="Times New Roman" w:eastAsia="Times New Roman" w:hAnsi="Times New Roman" w:cs="Times New Roman"/>
@@ -1455,7 +1328,6 @@
           </w:tcPr>
           <w:p>
             <w:pPr>
-              <w:spacing w:after="0" w:line="240" w:lineRule="auto"/>
               <w:rPr>
                 <w:rFonts w:ascii="Times New Roman" w:eastAsia="Times New Roman" w:hAnsi="Times New Roman" w:cs="Times New Roman"/>
                 <w:sz w:val="24"/>
@@ -1480,7 +1352,6 @@
           </w:tcPr>
           <w:p>
             <w:pPr>
-              <w:spacing w:after="0" w:line="240" w:lineRule="auto"/>
               <w:rPr>
                 <w:rFonts w:ascii="Times New Roman" w:eastAsia="Times New Roman" w:hAnsi="Times New Roman" w:cs="Times New Roman"/>
                 <w:sz w:val="24"/>
@@ -1505,7 +1376,6 @@
           </w:tcPr>
           <w:p>
             <w:pPr>
-              <w:spacing w:after="0" w:line="240" w:lineRule="auto"/>
               <w:rPr>
                 <w:rFonts w:ascii="Times New Roman" w:eastAsia="Times New Roman" w:hAnsi="Times New Roman" w:cs="Times New Roman"/>
                 <w:sz w:val="24"/>
@@ -1535,7 +1405,6 @@
           </w:tcPr>
           <w:p>
             <w:pPr>
-              <w:spacing w:after="0" w:line="240" w:lineRule="auto"/>
               <w:rPr>
                 <w:rFonts w:ascii="Times New Roman" w:eastAsia="Times New Roman" w:hAnsi="Times New Roman" w:cs="Times New Roman"/>
                 <w:sz w:val="24"/>
@@ -1560,7 +1429,6 @@
           </w:tcPr>
           <w:p>
             <w:pPr>
-              <w:spacing w:after="0" w:line="240" w:lineRule="auto"/>
               <w:rPr>
                 <w:rFonts w:ascii="Times New Roman" w:eastAsia="Times New Roman" w:hAnsi="Times New Roman" w:cs="Times New Roman"/>
                 <w:sz w:val="24"/>
@@ -1585,28 +1453,19 @@
           </w:tcPr>
           <w:p>
             <w:pPr>
-              <w:spacing w:after="0" w:line="240" w:lineRule="auto"/>
-              <w:rPr>
-                <w:rFonts w:ascii="Times New Roman" w:eastAsia="Times New Roman" w:hAnsi="Times New Roman" w:cs="Times New Roman"/>
-                <w:sz w:val="24"/>
-                <w:szCs w:val="24"/>
-              </w:rPr>
-            </w:pPr>
-            <w:r>
-              <w:rPr>
-                <w:rFonts w:ascii="Times New Roman" w:eastAsia="Times New Roman" w:hAnsi="Times New Roman" w:cs="Times New Roman"/>
-                <w:sz w:val="24"/>
-                <w:szCs w:val="24"/>
-              </w:rPr>
-              <w:t>D</w:t>
-            </w:r>
-            <w:r>
-              <w:rPr>
-                <w:rFonts w:ascii="Times New Roman" w:eastAsia="Times New Roman" w:hAnsi="Times New Roman" w:cs="Times New Roman"/>
-                <w:sz w:val="24"/>
-                <w:szCs w:val="24"/>
-              </w:rPr>
-              <w:t>one</w:t>
+              <w:rPr>
+                <w:rFonts w:ascii="Times New Roman" w:eastAsia="Times New Roman" w:hAnsi="Times New Roman" w:cs="Times New Roman"/>
+                <w:sz w:val="24"/>
+                <w:szCs w:val="24"/>
+              </w:rPr>
+            </w:pPr>
+            <w:r>
+              <w:rPr>
+                <w:rFonts w:ascii="Times New Roman" w:eastAsia="Times New Roman" w:hAnsi="Times New Roman" w:cs="Times New Roman"/>
+                <w:sz w:val="24"/>
+                <w:szCs w:val="24"/>
+              </w:rPr>
+              <w:t>Done</w:t>
             </w:r>
           </w:p>
         </w:tc>
@@ -1622,7 +1481,6 @@
           </w:tcPr>
           <w:p>
             <w:pPr>
-              <w:spacing w:after="0" w:line="240" w:lineRule="auto"/>
               <w:rPr>
                 <w:rFonts w:ascii="Times New Roman" w:eastAsia="Times New Roman" w:hAnsi="Times New Roman" w:cs="Times New Roman"/>
                 <w:sz w:val="24"/>
@@ -1646,7 +1504,6 @@
           </w:tcPr>
           <w:p>
             <w:pPr>
-              <w:spacing w:after="0" w:line="240" w:lineRule="auto"/>
               <w:rPr>
                 <w:rFonts w:ascii="Times New Roman" w:eastAsia="Times New Roman" w:hAnsi="Times New Roman" w:cs="Times New Roman"/>
                 <w:sz w:val="24"/>
@@ -1670,7 +1527,6 @@
           </w:tcPr>
           <w:p>
             <w:pPr>
-              <w:spacing w:after="0" w:line="240" w:lineRule="auto"/>
               <w:rPr>
                 <w:rFonts w:ascii="Times New Roman" w:eastAsia="Times New Roman" w:hAnsi="Times New Roman" w:cs="Times New Roman"/>
                 <w:sz w:val="24"/>
@@ -1699,7 +1555,6 @@
           </w:tcPr>
           <w:p>
             <w:pPr>
-              <w:spacing w:after="0" w:line="240" w:lineRule="auto"/>
               <w:rPr>
                 <w:rFonts w:ascii="Times New Roman" w:eastAsia="Times New Roman" w:hAnsi="Times New Roman" w:cs="Times New Roman"/>
                 <w:sz w:val="24"/>
@@ -1723,7 +1578,6 @@
           </w:tcPr>
           <w:p>
             <w:pPr>
-              <w:spacing w:after="0" w:line="240" w:lineRule="auto"/>
               <w:rPr>
                 <w:rFonts w:ascii="Times New Roman" w:eastAsia="Times New Roman" w:hAnsi="Times New Roman" w:cs="Times New Roman"/>
                 <w:sz w:val="24"/>
@@ -1747,7 +1601,6 @@
           </w:tcPr>
           <w:p>
             <w:pPr>
-              <w:spacing w:after="0" w:line="240" w:lineRule="auto"/>
               <w:rPr>
                 <w:rFonts w:ascii="Times New Roman" w:eastAsia="Times New Roman" w:hAnsi="Times New Roman" w:cs="Times New Roman"/>
                 <w:sz w:val="24"/>
@@ -1777,7 +1630,6 @@
           </w:tcPr>
           <w:p>
             <w:pPr>
-              <w:spacing w:after="0" w:line="240" w:lineRule="auto"/>
               <w:rPr>
                 <w:rFonts w:ascii="Times New Roman" w:eastAsia="Times New Roman" w:hAnsi="Times New Roman" w:cs="Times New Roman"/>
                 <w:sz w:val="24"/>
@@ -1802,7 +1654,6 @@
           </w:tcPr>
           <w:p>
             <w:pPr>
-              <w:spacing w:after="0" w:line="240" w:lineRule="auto"/>
               <w:rPr>
                 <w:rFonts w:ascii="Times New Roman" w:eastAsia="Times New Roman" w:hAnsi="Times New Roman" w:cs="Times New Roman"/>
                 <w:sz w:val="24"/>
@@ -1827,20 +1678,19 @@
           </w:tcPr>
           <w:p>
             <w:pPr>
-              <w:spacing w:after="0" w:line="240" w:lineRule="auto"/>
-              <w:rPr>
-                <w:rFonts w:ascii="Times New Roman" w:eastAsia="Times New Roman" w:hAnsi="Times New Roman" w:cs="Times New Roman"/>
-                <w:sz w:val="24"/>
-                <w:szCs w:val="24"/>
-              </w:rPr>
-            </w:pPr>
-            <w:r>
-              <w:rPr>
-                <w:rFonts w:ascii="Times New Roman" w:eastAsia="Times New Roman" w:hAnsi="Times New Roman" w:cs="Times New Roman"/>
-                <w:sz w:val="24"/>
-                <w:szCs w:val="24"/>
-              </w:rPr>
-              <w:t>Make sure code executes properly</w:t>
+              <w:rPr>
+                <w:rFonts w:ascii="Times New Roman" w:eastAsia="Times New Roman" w:hAnsi="Times New Roman" w:cs="Times New Roman"/>
+                <w:sz w:val="24"/>
+                <w:szCs w:val="24"/>
+              </w:rPr>
+            </w:pPr>
+            <w:r>
+              <w:rPr>
+                <w:rFonts w:ascii="Times New Roman" w:eastAsia="Times New Roman" w:hAnsi="Times New Roman" w:cs="Times New Roman"/>
+                <w:sz w:val="24"/>
+                <w:szCs w:val="24"/>
+              </w:rPr>
+              <w:t>Done</w:t>
             </w:r>
           </w:p>
         </w:tc>
@@ -1857,7 +1707,6 @@
           </w:tcPr>
           <w:p>
             <w:pPr>
-              <w:spacing w:after="0" w:line="240" w:lineRule="auto"/>
               <w:rPr>
                 <w:rFonts w:ascii="Times New Roman" w:eastAsia="Times New Roman" w:hAnsi="Times New Roman" w:cs="Times New Roman"/>
                 <w:sz w:val="24"/>
@@ -1882,7 +1731,6 @@
           </w:tcPr>
           <w:p>
             <w:pPr>
-              <w:spacing w:after="0" w:line="240" w:lineRule="auto"/>
               <w:rPr>
                 <w:rFonts w:ascii="Times New Roman" w:eastAsia="Times New Roman" w:hAnsi="Times New Roman" w:cs="Times New Roman"/>
                 <w:sz w:val="24"/>
@@ -1914,37 +1762,30 @@
           </w:tcPr>
           <w:p>
             <w:pPr>
-              <w:spacing w:after="0" w:line="240" w:lineRule="auto"/>
-              <w:rPr>
-                <w:rFonts w:ascii="Times New Roman" w:eastAsia="Times New Roman" w:hAnsi="Times New Roman" w:cs="Times New Roman"/>
-                <w:sz w:val="24"/>
-                <w:szCs w:val="24"/>
-              </w:rPr>
-            </w:pPr>
+              <w:rPr>
+                <w:rFonts w:ascii="Times New Roman" w:eastAsia="Times New Roman" w:hAnsi="Times New Roman" w:cs="Times New Roman"/>
+                <w:sz w:val="24"/>
+                <w:szCs w:val="24"/>
+              </w:rPr>
+            </w:pPr>
+            <w:r>
+              <w:rPr>
+                <w:rFonts w:ascii="Times New Roman" w:eastAsia="Times New Roman" w:hAnsi="Times New Roman" w:cs="Times New Roman"/>
+                <w:sz w:val="24"/>
+                <w:szCs w:val="24"/>
+              </w:rPr>
+              <w:t>Done</w:t>
+            </w:r>
           </w:p>
         </w:tc>
       </w:tr>
     </w:tbl>
     <w:p>
       <w:pPr>
-        <w:spacing w:before="100" w:beforeAutospacing="1" w:after="100" w:afterAutospacing="1" w:line="240" w:lineRule="auto"/>
-        <w:outlineLvl w:val="1"/>
-        <w:rPr>
-          <w:rFonts w:ascii="Times New Roman" w:eastAsia="Times New Roman" w:hAnsi="Times New Roman" w:cs="Times New Roman"/>
-          <w:b/>
-          <w:bCs/>
-          <w:sz w:val="36"/>
-          <w:szCs w:val="36"/>
-        </w:rPr>
-      </w:pPr>
-      <w:r>
-        <w:rPr>
-          <w:rFonts w:ascii="Times New Roman" w:eastAsia="Times New Roman" w:hAnsi="Times New Roman" w:cs="Times New Roman"/>
-          <w:b/>
-          <w:bCs/>
-          <w:sz w:val="36"/>
-          <w:szCs w:val="36"/>
-        </w:rPr>
+        <w:pStyle w:val="Heading3"/>
+        <w15:collapsed/>
+      </w:pPr>
+      <w:r>
         <w:t>4. Technical Details</w:t>
       </w:r>
     </w:p>
@@ -2041,42 +1882,7 @@
           <w:sz w:val="24"/>
           <w:szCs w:val="24"/>
         </w:rPr>
-        <w:t xml:space="preserve"> </w:t>
-      </w:r>
-    </w:p>
-    <w:p>
-      <w:pPr>
-        <w:spacing w:before="100" w:beforeAutospacing="1" w:after="100" w:afterAutospacing="1" w:line="240" w:lineRule="auto"/>
-        <w:ind w:left="720"/>
-        <w:rPr>
-          <w:rFonts w:ascii="Times New Roman" w:eastAsia="Times New Roman" w:hAnsi="Times New Roman" w:cs="Times New Roman"/>
-          <w:sz w:val="24"/>
-          <w:szCs w:val="24"/>
-        </w:rPr>
-      </w:pPr>
-      <w:r>
-        <w:rPr>
-          <w:rFonts w:ascii="Times New Roman" w:eastAsia="Times New Roman" w:hAnsi="Times New Roman" w:cs="Times New Roman"/>
-          <w:sz w:val="24"/>
-          <w:szCs w:val="24"/>
-        </w:rPr>
-        <w:t xml:space="preserve">[e.g., </w:t>
-      </w:r>
-      <w:r>
-        <w:rPr>
-          <w:rFonts w:ascii="Times New Roman" w:eastAsia="Times New Roman" w:hAnsi="Times New Roman" w:cs="Times New Roman"/>
-          <w:sz w:val="24"/>
-          <w:szCs w:val="24"/>
-        </w:rPr>
-        <w:t xml:space="preserve">Windows 11, </w:t>
-      </w:r>
-      <w:r>
-        <w:rPr>
-          <w:rFonts w:ascii="Times New Roman" w:eastAsia="Times New Roman" w:hAnsi="Times New Roman" w:cs="Times New Roman"/>
-          <w:sz w:val="24"/>
-          <w:szCs w:val="24"/>
-        </w:rPr>
-        <w:t>Visual Studio Code, g++, etc.]</w:t>
+        <w:t xml:space="preserve"> [e.g., Windows 11, Visual Studio Code, g++, etc.]</w:t>
       </w:r>
     </w:p>
     <w:p>
@@ -2144,7 +1950,6 @@
           <w:sz w:val="24"/>
           <w:szCs w:val="24"/>
         </w:rPr>
-        <w:lastRenderedPageBreak/>
         <w:t>File I/O</w:t>
       </w:r>
     </w:p>
@@ -2238,44 +2043,16 @@
     </w:p>
     <w:p>
       <w:pPr>
-        <w:spacing w:before="100" w:beforeAutospacing="1" w:after="100" w:afterAutospacing="1" w:line="240" w:lineRule="auto"/>
-        <w:outlineLvl w:val="1"/>
-        <w:rPr>
-          <w:rFonts w:ascii="Times New Roman" w:eastAsia="Times New Roman" w:hAnsi="Times New Roman" w:cs="Times New Roman"/>
-          <w:b/>
-          <w:bCs/>
-          <w:sz w:val="36"/>
-          <w:szCs w:val="36"/>
-        </w:rPr>
-      </w:pPr>
-      <w:r>
-        <w:rPr>
-          <w:rFonts w:ascii="Times New Roman" w:eastAsia="Times New Roman" w:hAnsi="Times New Roman" w:cs="Times New Roman"/>
-          <w:b/>
-          <w:bCs/>
-          <w:sz w:val="36"/>
-          <w:szCs w:val="36"/>
-        </w:rPr>
+        <w:pStyle w:val="Heading3"/>
+        <w15:collapsed/>
+      </w:pPr>
+      <w:r>
         <w:t xml:space="preserve">5. </w:t>
       </w:r>
       <w:r>
-        <w:rPr>
-          <w:rFonts w:ascii="Times New Roman" w:eastAsia="Times New Roman" w:hAnsi="Times New Roman" w:cs="Times New Roman"/>
-          <w:b/>
-          <w:bCs/>
-          <w:sz w:val="36"/>
-          <w:szCs w:val="36"/>
-        </w:rPr>
         <w:t>File</w:t>
       </w:r>
       <w:r>
-        <w:rPr>
-          <w:rFonts w:ascii="Times New Roman" w:eastAsia="Times New Roman" w:hAnsi="Times New Roman" w:cs="Times New Roman"/>
-          <w:b/>
-          <w:bCs/>
-          <w:sz w:val="36"/>
-          <w:szCs w:val="36"/>
-        </w:rPr>
         <w:t xml:space="preserve"> Structure</w:t>
       </w:r>
     </w:p>
@@ -2299,7 +2076,6 @@
           <w:tab w:val="left" w:pos="13740"/>
           <w:tab w:val="left" w:pos="14656"/>
         </w:tabs>
-        <w:spacing w:after="0" w:line="240" w:lineRule="auto"/>
         <w:rPr>
           <w:rFonts w:ascii="Courier New" w:eastAsia="Times New Roman" w:hAnsi="Courier New" w:cs="Courier New"/>
           <w:sz w:val="20"/>
@@ -2320,23 +2096,7 @@
           <w:sz w:val="20"/>
           <w:szCs w:val="20"/>
         </w:rPr>
-        <w:t>p01_group</w:t>
-      </w:r>
-      <w:r>
-        <w:rPr>
-          <w:rFonts w:ascii="Courier New" w:eastAsia="Times New Roman" w:hAnsi="Courier New" w:cs="Courier New"/>
-          <w:sz w:val="20"/>
-          <w:szCs w:val="20"/>
-        </w:rPr>
-        <w:t>17</w:t>
-      </w:r>
-      <w:r>
-        <w:rPr>
-          <w:rFonts w:ascii="Courier New" w:eastAsia="Times New Roman" w:hAnsi="Courier New" w:cs="Courier New"/>
-          <w:sz w:val="20"/>
-          <w:szCs w:val="20"/>
-        </w:rPr>
-        <w:t>.zip</w:t>
+        <w:t>p01_group17.zip</w:t>
       </w:r>
     </w:p>
     <w:p>
@@ -2359,7 +2119,6 @@
           <w:tab w:val="left" w:pos="13740"/>
           <w:tab w:val="left" w:pos="14656"/>
         </w:tabs>
-        <w:spacing w:after="0" w:line="240" w:lineRule="auto"/>
         <w:rPr>
           <w:rFonts w:ascii="Courier New" w:eastAsia="Times New Roman" w:hAnsi="Courier New" w:cs="Courier New"/>
           <w:sz w:val="20"/>
@@ -2395,7 +2154,6 @@
           <w:tab w:val="left" w:pos="13740"/>
           <w:tab w:val="left" w:pos="14656"/>
         </w:tabs>
-        <w:spacing w:after="0" w:line="240" w:lineRule="auto"/>
         <w:rPr>
           <w:rFonts w:ascii="Courier New" w:eastAsia="Times New Roman" w:hAnsi="Courier New" w:cs="Courier New"/>
           <w:sz w:val="20"/>
@@ -2416,15 +2174,7 @@
           <w:sz w:val="20"/>
           <w:szCs w:val="20"/>
         </w:rPr>
-        <w:t>/</w:t>
-      </w:r>
-      <w:r>
-        <w:rPr>
-          <w:rFonts w:ascii="Courier New" w:eastAsia="Times New Roman" w:hAnsi="Courier New" w:cs="Courier New"/>
-          <w:sz w:val="20"/>
-          <w:szCs w:val="20"/>
-        </w:rPr>
-        <w:t>Code</w:t>
+        <w:t>/Code</w:t>
       </w:r>
     </w:p>
     <w:p>
@@ -2447,7 +2197,6 @@
           <w:tab w:val="left" w:pos="13740"/>
           <w:tab w:val="left" w:pos="14656"/>
         </w:tabs>
-        <w:spacing w:after="0" w:line="240" w:lineRule="auto"/>
         <w:rPr>
           <w:rFonts w:ascii="Courier New" w:eastAsia="Times New Roman" w:hAnsi="Courier New" w:cs="Courier New"/>
           <w:sz w:val="20"/>
@@ -2509,7 +2258,6 @@
           <w:tab w:val="left" w:pos="13740"/>
           <w:tab w:val="left" w:pos="14656"/>
         </w:tabs>
-        <w:spacing w:after="0" w:line="240" w:lineRule="auto"/>
         <w:rPr>
           <w:rFonts w:ascii="Courier New" w:eastAsia="Times New Roman" w:hAnsi="Courier New" w:cs="Courier New"/>
           <w:sz w:val="20"/>
@@ -2571,7 +2319,6 @@
           <w:tab w:val="left" w:pos="13740"/>
           <w:tab w:val="left" w:pos="14656"/>
         </w:tabs>
-        <w:spacing w:after="0" w:line="240" w:lineRule="auto"/>
         <w:rPr>
           <w:rFonts w:ascii="Courier New" w:eastAsia="Times New Roman" w:hAnsi="Courier New" w:cs="Courier New"/>
           <w:sz w:val="20"/>
@@ -2600,15 +2347,7 @@
           <w:sz w:val="20"/>
           <w:szCs w:val="20"/>
         </w:rPr>
-        <w:t xml:space="preserve"> </w:t>
-      </w:r>
-      <w:r>
-        <w:rPr>
-          <w:rFonts w:ascii="Courier New" w:eastAsia="Times New Roman" w:hAnsi="Courier New" w:cs="Courier New"/>
-          <w:sz w:val="20"/>
-          <w:szCs w:val="20"/>
-        </w:rPr>
-        <w:t>main.cpp</w:t>
+        <w:t xml:space="preserve"> main.cpp</w:t>
       </w:r>
     </w:p>
     <w:p>
@@ -2631,7 +2370,6 @@
           <w:tab w:val="left" w:pos="13740"/>
           <w:tab w:val="left" w:pos="14656"/>
         </w:tabs>
-        <w:spacing w:after="0" w:line="240" w:lineRule="auto"/>
         <w:rPr>
           <w:rFonts w:ascii="Courier New" w:eastAsia="Times New Roman" w:hAnsi="Courier New" w:cs="Courier New"/>
           <w:sz w:val="20"/>
@@ -2660,15 +2398,7 @@
           <w:sz w:val="20"/>
           <w:szCs w:val="20"/>
         </w:rPr>
-        <w:t xml:space="preserve"> </w:t>
-      </w:r>
-      <w:r>
-        <w:rPr>
-          <w:rFonts w:ascii="Courier New" w:eastAsia="Times New Roman" w:hAnsi="Courier New" w:cs="Courier New"/>
-          <w:sz w:val="20"/>
-          <w:szCs w:val="20"/>
-        </w:rPr>
-        <w:t>utility.cpp</w:t>
+        <w:t xml:space="preserve"> utility.cpp</w:t>
       </w:r>
     </w:p>
     <w:p>
@@ -2691,7 +2421,6 @@
           <w:tab w:val="left" w:pos="13740"/>
           <w:tab w:val="left" w:pos="14656"/>
         </w:tabs>
-        <w:spacing w:after="0" w:line="240" w:lineRule="auto"/>
         <w:rPr>
           <w:rFonts w:ascii="Courier New" w:eastAsia="Times New Roman" w:hAnsi="Courier New" w:cs="Courier New"/>
           <w:sz w:val="20"/>
@@ -2753,7 +2482,6 @@
           <w:tab w:val="left" w:pos="13740"/>
           <w:tab w:val="left" w:pos="14656"/>
         </w:tabs>
-        <w:spacing w:after="0" w:line="240" w:lineRule="auto"/>
         <w:rPr>
           <w:rFonts w:ascii="Courier New" w:eastAsia="Times New Roman" w:hAnsi="Courier New" w:cs="Courier New"/>
           <w:sz w:val="20"/>
@@ -2782,15 +2510,7 @@
           <w:sz w:val="20"/>
           <w:szCs w:val="20"/>
         </w:rPr>
-        <w:t xml:space="preserve"> </w:t>
-      </w:r>
-      <w:r>
-        <w:rPr>
-          <w:rFonts w:ascii="Courier New" w:eastAsia="Times New Roman" w:hAnsi="Courier New" w:cs="Courier New"/>
-          <w:sz w:val="20"/>
-          <w:szCs w:val="20"/>
-        </w:rPr>
-        <w:t>data.txt</w:t>
+        <w:t xml:space="preserve"> data.txt</w:t>
       </w:r>
     </w:p>
     <w:p>
@@ -2813,7 +2533,6 @@
           <w:tab w:val="left" w:pos="13740"/>
           <w:tab w:val="left" w:pos="14656"/>
         </w:tabs>
-        <w:spacing w:after="0" w:line="240" w:lineRule="auto"/>
         <w:rPr>
           <w:rFonts w:ascii="Courier New" w:eastAsia="Times New Roman" w:hAnsi="Courier New" w:cs="Courier New"/>
           <w:sz w:val="20"/>
@@ -2842,15 +2561,7 @@
           <w:sz w:val="20"/>
           <w:szCs w:val="20"/>
         </w:rPr>
-        <w:t xml:space="preserve"> </w:t>
-      </w:r>
-      <w:r>
-        <w:rPr>
-          <w:rFonts w:ascii="Courier New" w:eastAsia="Times New Roman" w:hAnsi="Courier New" w:cs="Courier New"/>
-          <w:sz w:val="20"/>
-          <w:szCs w:val="20"/>
-        </w:rPr>
-        <w:t>people.txt</w:t>
+        <w:t xml:space="preserve"> people.txt</w:t>
       </w:r>
     </w:p>
     <w:p>
@@ -2873,7 +2584,6 @@
           <w:tab w:val="left" w:pos="13740"/>
           <w:tab w:val="left" w:pos="14656"/>
         </w:tabs>
-        <w:spacing w:after="0" w:line="240" w:lineRule="auto"/>
         <w:rPr>
           <w:rFonts w:ascii="Courier New" w:eastAsia="Times New Roman" w:hAnsi="Courier New" w:cs="Courier New"/>
           <w:sz w:val="20"/>
@@ -2902,15 +2612,7 @@
           <w:sz w:val="20"/>
           <w:szCs w:val="20"/>
         </w:rPr>
-        <w:t xml:space="preserve"> </w:t>
-      </w:r>
-      <w:r>
-        <w:rPr>
-          <w:rFonts w:ascii="Courier New" w:eastAsia="Times New Roman" w:hAnsi="Courier New" w:cs="Courier New"/>
-          <w:sz w:val="20"/>
-          <w:szCs w:val="20"/>
-        </w:rPr>
-        <w:t>smallpeople.txt</w:t>
+        <w:t xml:space="preserve"> smallpeople.txt</w:t>
       </w:r>
     </w:p>
     <w:p>
@@ -2933,60 +2635,35 @@
           <w:tab w:val="left" w:pos="13740"/>
           <w:tab w:val="left" w:pos="14656"/>
         </w:tabs>
-        <w:spacing w:after="0" w:line="240" w:lineRule="auto"/>
-        <w:rPr>
-          <w:rFonts w:ascii="Courier New" w:eastAsia="Times New Roman" w:hAnsi="Courier New" w:cs="Courier New"/>
-          <w:sz w:val="20"/>
-          <w:szCs w:val="20"/>
-        </w:rPr>
-      </w:pPr>
-      <w:r>
-        <w:rPr>
-          <w:rFonts w:ascii="Courier New" w:eastAsia="Times New Roman" w:hAnsi="Courier New" w:cs="Courier New"/>
-          <w:sz w:val="20"/>
-          <w:szCs w:val="20"/>
-        </w:rPr>
-        <w:t xml:space="preserve">├── </w:t>
-      </w:r>
-      <w:r>
-        <w:rPr>
-          <w:rFonts w:ascii="Courier New" w:eastAsia="Times New Roman" w:hAnsi="Courier New" w:cs="Courier New"/>
-          <w:sz w:val="20"/>
-          <w:szCs w:val="20"/>
-        </w:rPr>
-        <w:t>p01_repo</w:t>
-      </w:r>
-      <w:r>
-        <w:rPr>
-          <w:rFonts w:ascii="Courier New" w:eastAsia="Times New Roman" w:hAnsi="Courier New" w:cs="Courier New"/>
-          <w:sz w:val="20"/>
-          <w:szCs w:val="20"/>
-        </w:rPr>
-        <w:t>r</w:t>
-      </w:r>
-      <w:r>
-        <w:rPr>
-          <w:rFonts w:ascii="Courier New" w:eastAsia="Times New Roman" w:hAnsi="Courier New" w:cs="Courier New"/>
-          <w:sz w:val="20"/>
-          <w:szCs w:val="20"/>
-        </w:rPr>
-        <w:t>t</w:t>
-      </w:r>
-      <w:r>
-        <w:rPr>
-          <w:rFonts w:ascii="Courier New" w:eastAsia="Times New Roman" w:hAnsi="Courier New" w:cs="Courier New"/>
-          <w:sz w:val="20"/>
-          <w:szCs w:val="20"/>
-        </w:rPr>
-        <w:t>.</w:t>
-      </w:r>
-      <w:r>
-        <w:rPr>
-          <w:rFonts w:ascii="Courier New" w:eastAsia="Times New Roman" w:hAnsi="Courier New" w:cs="Courier New"/>
-          <w:sz w:val="20"/>
-          <w:szCs w:val="20"/>
-        </w:rPr>
-        <w:t>docx</w:t>
+        <w:rPr>
+          <w:rFonts w:ascii="Courier New" w:eastAsia="Times New Roman" w:hAnsi="Courier New" w:cs="Courier New"/>
+          <w:sz w:val="20"/>
+          <w:szCs w:val="20"/>
+        </w:rPr>
+      </w:pPr>
+      <w:r>
+        <w:rPr>
+          <w:rFonts w:ascii="Courier New" w:eastAsia="Times New Roman" w:hAnsi="Courier New" w:cs="Courier New"/>
+          <w:sz w:val="20"/>
+          <w:szCs w:val="20"/>
+        </w:rPr>
+        <w:tab/>
+      </w:r>
+      <w:r>
+        <w:rPr>
+          <w:rFonts w:ascii="Courier New" w:eastAsia="Times New Roman" w:hAnsi="Courier New" w:cs="Courier New"/>
+          <w:sz w:val="20"/>
+          <w:szCs w:val="20"/>
+        </w:rPr>
+        <w:t>├──</w:t>
+      </w:r>
+      <w:r>
+        <w:rPr>
+          <w:rFonts w:ascii="Courier New" w:eastAsia="Times New Roman" w:hAnsi="Courier New" w:cs="Courier New"/>
+          <w:sz w:val="20"/>
+          <w:szCs w:val="20"/>
+        </w:rPr>
+        <w:t xml:space="preserve"> input_simulate.txt</w:t>
       </w:r>
     </w:p>
     <w:p>
@@ -3009,28 +2686,35 @@
           <w:tab w:val="left" w:pos="13740"/>
           <w:tab w:val="left" w:pos="14656"/>
         </w:tabs>
-        <w:spacing w:after="0" w:line="240" w:lineRule="auto"/>
-        <w:rPr>
-          <w:rFonts w:ascii="Courier New" w:eastAsia="Times New Roman" w:hAnsi="Courier New" w:cs="Courier New"/>
-          <w:sz w:val="20"/>
-          <w:szCs w:val="20"/>
-        </w:rPr>
-      </w:pPr>
-      <w:r>
-        <w:rPr>
-          <w:rFonts w:ascii="Courier New" w:eastAsia="Times New Roman" w:hAnsi="Courier New" w:cs="Courier New"/>
-          <w:sz w:val="20"/>
-          <w:szCs w:val="20"/>
-        </w:rPr>
-        <w:t>├──</w:t>
-      </w:r>
-      <w:r>
-        <w:rPr>
-          <w:rFonts w:ascii="Courier New" w:eastAsia="Times New Roman" w:hAnsi="Courier New" w:cs="Courier New"/>
-          <w:sz w:val="20"/>
-          <w:szCs w:val="20"/>
-        </w:rPr>
-        <w:t xml:space="preserve"> p01-report.pdf</w:t>
+        <w:rPr>
+          <w:rFonts w:ascii="Courier New" w:eastAsia="Times New Roman" w:hAnsi="Courier New" w:cs="Courier New"/>
+          <w:sz w:val="20"/>
+          <w:szCs w:val="20"/>
+        </w:rPr>
+      </w:pPr>
+      <w:r>
+        <w:rPr>
+          <w:rFonts w:ascii="Courier New" w:eastAsia="Times New Roman" w:hAnsi="Courier New" w:cs="Courier New"/>
+          <w:sz w:val="20"/>
+          <w:szCs w:val="20"/>
+        </w:rPr>
+        <w:t>├── p01_repo</w:t>
+      </w:r>
+      <w:r>
+        <w:rPr>
+          <w:rFonts w:ascii="Courier New" w:eastAsia="Times New Roman" w:hAnsi="Courier New" w:cs="Courier New"/>
+          <w:sz w:val="20"/>
+          <w:szCs w:val="20"/>
+        </w:rPr>
+        <w:t>r</w:t>
+      </w:r>
+      <w:r>
+        <w:rPr>
+          <w:rFonts w:ascii="Courier New" w:eastAsia="Times New Roman" w:hAnsi="Courier New" w:cs="Courier New"/>
+          <w:sz w:val="20"/>
+          <w:szCs w:val="20"/>
+        </w:rPr>
+        <w:t>t.docx</w:t>
       </w:r>
     </w:p>
     <w:p>
@@ -3053,7 +2737,6 @@
           <w:tab w:val="left" w:pos="13740"/>
           <w:tab w:val="left" w:pos="14656"/>
         </w:tabs>
-        <w:spacing w:after="0" w:line="240" w:lineRule="auto"/>
         <w:rPr>
           <w:rFonts w:ascii="Courier New" w:eastAsia="Times New Roman" w:hAnsi="Courier New" w:cs="Courier New"/>
           <w:sz w:val="20"/>
@@ -3074,15 +2757,7 @@
           <w:sz w:val="20"/>
           <w:szCs w:val="20"/>
         </w:rPr>
-        <w:t xml:space="preserve"> </w:t>
-      </w:r>
-      <w:r>
-        <w:rPr>
-          <w:rFonts w:ascii="Courier New" w:eastAsia="Times New Roman" w:hAnsi="Courier New" w:cs="Courier New"/>
-          <w:sz w:val="20"/>
-          <w:szCs w:val="20"/>
-        </w:rPr>
-        <w:t>ProjectPlan.docx</w:t>
+        <w:t xml:space="preserve"> p01-report.pdf</w:t>
       </w:r>
     </w:p>
     <w:p>
@@ -3105,7 +2780,6 @@
           <w:tab w:val="left" w:pos="13740"/>
           <w:tab w:val="left" w:pos="14656"/>
         </w:tabs>
-        <w:spacing w:after="0" w:line="240" w:lineRule="auto"/>
         <w:rPr>
           <w:rFonts w:ascii="Courier New" w:eastAsia="Times New Roman" w:hAnsi="Courier New" w:cs="Courier New"/>
           <w:sz w:val="20"/>
@@ -3126,7 +2800,7 @@
           <w:sz w:val="20"/>
           <w:szCs w:val="20"/>
         </w:rPr>
-        <w:t xml:space="preserve"> ProjectPlan.pdf</w:t>
+        <w:t xml:space="preserve"> ProjectPlan.docx</w:t>
       </w:r>
     </w:p>
     <w:p>
@@ -3149,7 +2823,49 @@
           <w:tab w:val="left" w:pos="13740"/>
           <w:tab w:val="left" w:pos="14656"/>
         </w:tabs>
-        <w:spacing w:after="0" w:line="240" w:lineRule="auto"/>
+        <w:rPr>
+          <w:rFonts w:ascii="Courier New" w:eastAsia="Times New Roman" w:hAnsi="Courier New" w:cs="Courier New"/>
+          <w:sz w:val="20"/>
+          <w:szCs w:val="20"/>
+        </w:rPr>
+      </w:pPr>
+      <w:r>
+        <w:rPr>
+          <w:rFonts w:ascii="Courier New" w:eastAsia="Times New Roman" w:hAnsi="Courier New" w:cs="Courier New"/>
+          <w:sz w:val="20"/>
+          <w:szCs w:val="20"/>
+        </w:rPr>
+        <w:t>├──</w:t>
+      </w:r>
+      <w:r>
+        <w:rPr>
+          <w:rFonts w:ascii="Courier New" w:eastAsia="Times New Roman" w:hAnsi="Courier New" w:cs="Courier New"/>
+          <w:sz w:val="20"/>
+          <w:szCs w:val="20"/>
+        </w:rPr>
+        <w:t xml:space="preserve"> ProjectPlan.pdf</w:t>
+      </w:r>
+    </w:p>
+    <w:p>
+      <w:pPr>
+        <w:tabs>
+          <w:tab w:val="left" w:pos="916"/>
+          <w:tab w:val="left" w:pos="1832"/>
+          <w:tab w:val="left" w:pos="2748"/>
+          <w:tab w:val="left" w:pos="3664"/>
+          <w:tab w:val="left" w:pos="4580"/>
+          <w:tab w:val="left" w:pos="5496"/>
+          <w:tab w:val="left" w:pos="6412"/>
+          <w:tab w:val="left" w:pos="7328"/>
+          <w:tab w:val="left" w:pos="8244"/>
+          <w:tab w:val="left" w:pos="9160"/>
+          <w:tab w:val="left" w:pos="10076"/>
+          <w:tab w:val="left" w:pos="10992"/>
+          <w:tab w:val="left" w:pos="11908"/>
+          <w:tab w:val="left" w:pos="12824"/>
+          <w:tab w:val="left" w:pos="13740"/>
+          <w:tab w:val="left" w:pos="14656"/>
+        </w:tabs>
         <w:rPr>
           <w:rFonts w:ascii="Courier New" w:eastAsia="Times New Roman" w:hAnsi="Courier New" w:cs="Courier New"/>
           <w:sz w:val="20"/>
@@ -3175,24 +2891,10 @@
     </w:p>
     <w:p>
       <w:pPr>
-        <w:spacing w:before="100" w:beforeAutospacing="1" w:after="100" w:afterAutospacing="1" w:line="240" w:lineRule="auto"/>
-        <w:outlineLvl w:val="1"/>
-        <w:rPr>
-          <w:rFonts w:ascii="Times New Roman" w:eastAsia="Times New Roman" w:hAnsi="Times New Roman" w:cs="Times New Roman"/>
-          <w:b/>
-          <w:bCs/>
-          <w:sz w:val="36"/>
-          <w:szCs w:val="36"/>
-        </w:rPr>
-      </w:pPr>
-      <w:r>
-        <w:rPr>
-          <w:rFonts w:ascii="Times New Roman" w:eastAsia="Times New Roman" w:hAnsi="Times New Roman" w:cs="Times New Roman"/>
-          <w:b/>
-          <w:bCs/>
-          <w:sz w:val="36"/>
-          <w:szCs w:val="36"/>
-        </w:rPr>
+        <w:pStyle w:val="Heading3"/>
+        <w15:collapsed/>
+      </w:pPr>
+      <w:r>
         <w:t>6. Testing Plan</w:t>
       </w:r>
     </w:p>
@@ -3367,23 +3069,7 @@
           <w:sz w:val="24"/>
           <w:szCs w:val="24"/>
         </w:rPr>
-        <w:t>Display</w:t>
-      </w:r>
-      <w:r>
-        <w:rPr>
-          <w:rFonts w:ascii="Times New Roman" w:eastAsia="Times New Roman" w:hAnsi="Times New Roman" w:cs="Times New Roman"/>
-          <w:sz w:val="24"/>
-          <w:szCs w:val="24"/>
-        </w:rPr>
-        <w:t xml:space="preserve"> menu options</w:t>
-      </w:r>
-      <w:r>
-        <w:rPr>
-          <w:rFonts w:ascii="Times New Roman" w:eastAsia="Times New Roman" w:hAnsi="Times New Roman" w:cs="Times New Roman"/>
-          <w:sz w:val="24"/>
-          <w:szCs w:val="24"/>
-        </w:rPr>
-        <w:t xml:space="preserve"> again</w:t>
+        <w:t>Display menu options again</w:t>
       </w:r>
     </w:p>
     <w:p>
@@ -3405,47 +3091,7 @@
           <w:sz w:val="24"/>
           <w:szCs w:val="24"/>
         </w:rPr>
-        <w:t>User selects “</w:t>
-      </w:r>
-      <w:r>
-        <w:rPr>
-          <w:rFonts w:ascii="Times New Roman" w:eastAsia="Times New Roman" w:hAnsi="Times New Roman" w:cs="Times New Roman"/>
-          <w:sz w:val="24"/>
-          <w:szCs w:val="24"/>
-        </w:rPr>
-        <w:t>Import List from File</w:t>
-      </w:r>
-      <w:r>
-        <w:rPr>
-          <w:rFonts w:ascii="Times New Roman" w:eastAsia="Times New Roman" w:hAnsi="Times New Roman" w:cs="Times New Roman"/>
-          <w:sz w:val="24"/>
-          <w:szCs w:val="24"/>
-        </w:rPr>
-        <w:t>”. Then u</w:t>
-      </w:r>
-      <w:r>
-        <w:rPr>
-          <w:rFonts w:ascii="Times New Roman" w:eastAsia="Times New Roman" w:hAnsi="Times New Roman" w:cs="Times New Roman"/>
-          <w:sz w:val="24"/>
-          <w:szCs w:val="24"/>
-        </w:rPr>
-        <w:t xml:space="preserve">ser inputs </w:t>
-      </w:r>
-      <w:r>
-        <w:rPr>
-          <w:rFonts w:ascii="Times New Roman" w:eastAsia="Times New Roman" w:hAnsi="Times New Roman" w:cs="Times New Roman"/>
-          <w:sz w:val="24"/>
-          <w:szCs w:val="24"/>
-        </w:rPr>
-        <w:t xml:space="preserve">a </w:t>
-      </w:r>
-      <w:r>
-        <w:rPr>
-          <w:rFonts w:ascii="Times New Roman" w:eastAsia="Times New Roman" w:hAnsi="Times New Roman" w:cs="Times New Roman"/>
-          <w:sz w:val="24"/>
-          <w:szCs w:val="24"/>
-        </w:rPr>
-        <w:t>file name that doesn’t exist</w:t>
+        <w:t>User selects “Import List from File”. Then user inputs a file name that doesn’t exist</w:t>
       </w:r>
     </w:p>
     <w:p>
@@ -3533,25 +3179,7 @@
           <w:sz w:val="24"/>
           <w:szCs w:val="24"/>
         </w:rPr>
-        <w:t xml:space="preserve">User wants to display or </w:t>
-      </w:r>
-      <w:proofErr w:type="gramStart"/>
-      <w:r>
-        <w:rPr>
-          <w:rFonts w:ascii="Times New Roman" w:eastAsia="Times New Roman" w:hAnsi="Times New Roman" w:cs="Times New Roman"/>
-          <w:sz w:val="24"/>
-          <w:szCs w:val="24"/>
-        </w:rPr>
-        <w:t>search</w:t>
-      </w:r>
-      <w:proofErr w:type="gramEnd"/>
-      <w:r>
-        <w:rPr>
-          <w:rFonts w:ascii="Times New Roman" w:eastAsia="Times New Roman" w:hAnsi="Times New Roman" w:cs="Times New Roman"/>
-          <w:sz w:val="24"/>
-          <w:szCs w:val="24"/>
-        </w:rPr>
-        <w:t xml:space="preserve"> a record before adding entries</w:t>
+        <w:t>User wants to display or search a record before adding entries</w:t>
       </w:r>
     </w:p>
     <w:p>
@@ -3619,7 +3247,7 @@
           <w:szCs w:val="24"/>
         </w:rPr>
         <w:drawing>
-          <wp:inline distT="0" distB="0" distL="0" distR="0" wp14:anchorId="2EA32459" wp14:editId="43B63BC7">
+          <wp:inline distT="0" distB="0" distL="0" distR="0" wp14:anchorId="4E837EA3" wp14:editId="259E0D35">
             <wp:extent cx="2886478" cy="447737"/>
             <wp:effectExtent l="0" t="0" r="9525" b="0"/>
             <wp:docPr id="205332964" name="Picture 1"/>
@@ -3674,25 +3302,7 @@
           <w:sz w:val="24"/>
           <w:szCs w:val="24"/>
         </w:rPr>
-        <w:t xml:space="preserve">When the user </w:t>
-      </w:r>
-      <w:proofErr w:type="spellStart"/>
-      <w:r>
-        <w:rPr>
-          <w:rFonts w:ascii="Times New Roman" w:eastAsia="Times New Roman" w:hAnsi="Times New Roman" w:cs="Times New Roman"/>
-          <w:sz w:val="24"/>
-          <w:szCs w:val="24"/>
-        </w:rPr>
-        <w:t>selcts</w:t>
-      </w:r>
-      <w:proofErr w:type="spellEnd"/>
-      <w:r>
-        <w:rPr>
-          <w:rFonts w:ascii="Times New Roman" w:eastAsia="Times New Roman" w:hAnsi="Times New Roman" w:cs="Times New Roman"/>
-          <w:sz w:val="24"/>
-          <w:szCs w:val="24"/>
-        </w:rPr>
-        <w:t xml:space="preserve"> the search list menu option and doesn’t enter the option for id or first last name.</w:t>
+        <w:t>When the user selects the search list menu option and doesn’t enter the option for id or first last name.</w:t>
       </w:r>
     </w:p>
     <w:p>
@@ -3759,9 +3369,8 @@
           <w:sz w:val="24"/>
           <w:szCs w:val="24"/>
         </w:rPr>
-        <w:lastRenderedPageBreak/>
         <w:drawing>
-          <wp:inline distT="0" distB="0" distL="0" distR="0" wp14:anchorId="60DEAA48" wp14:editId="4183C8F1">
+          <wp:inline distT="0" distB="0" distL="0" distR="0" wp14:anchorId="3B6D6380" wp14:editId="6E8EF6A5">
             <wp:extent cx="3839111" cy="933580"/>
             <wp:effectExtent l="0" t="0" r="9525" b="0"/>
             <wp:docPr id="395512425" name="Picture 1" descr="A screenshot of a computer&#10;&#10;AI-generated content may be incorrect."/>
@@ -3963,24 +3572,10 @@
     </w:p>
     <w:p>
       <w:pPr>
-        <w:spacing w:before="100" w:beforeAutospacing="1" w:after="100" w:afterAutospacing="1" w:line="240" w:lineRule="auto"/>
-        <w:outlineLvl w:val="1"/>
-        <w:rPr>
-          <w:rFonts w:ascii="Times New Roman" w:eastAsia="Times New Roman" w:hAnsi="Times New Roman" w:cs="Times New Roman"/>
-          <w:b/>
-          <w:bCs/>
-          <w:sz w:val="36"/>
-          <w:szCs w:val="36"/>
-        </w:rPr>
-      </w:pPr>
-      <w:r>
-        <w:rPr>
-          <w:rFonts w:ascii="Times New Roman" w:eastAsia="Times New Roman" w:hAnsi="Times New Roman" w:cs="Times New Roman"/>
-          <w:b/>
-          <w:bCs/>
-          <w:sz w:val="36"/>
-          <w:szCs w:val="36"/>
-        </w:rPr>
+        <w:pStyle w:val="Heading3"/>
+        <w15:collapsed/>
+      </w:pPr>
+      <w:r>
         <w:t>7. Documentation</w:t>
       </w:r>
     </w:p>
@@ -4106,34 +3701,10 @@
     </w:p>
     <w:p>
       <w:pPr>
-        <w:spacing w:after="0" w:line="240" w:lineRule="auto"/>
-        <w:rPr>
-          <w:rFonts w:ascii="Times New Roman" w:eastAsia="Times New Roman" w:hAnsi="Times New Roman" w:cs="Times New Roman"/>
-          <w:sz w:val="24"/>
-          <w:szCs w:val="24"/>
-        </w:rPr>
-      </w:pPr>
-    </w:p>
-    <w:p>
-      <w:pPr>
-        <w:spacing w:before="100" w:beforeAutospacing="1" w:after="100" w:afterAutospacing="1" w:line="240" w:lineRule="auto"/>
-        <w:outlineLvl w:val="1"/>
-        <w:rPr>
-          <w:rFonts w:ascii="Times New Roman" w:eastAsia="Times New Roman" w:hAnsi="Times New Roman" w:cs="Times New Roman"/>
-          <w:b/>
-          <w:bCs/>
-          <w:sz w:val="36"/>
-          <w:szCs w:val="36"/>
-        </w:rPr>
-      </w:pPr>
-      <w:r>
-        <w:rPr>
-          <w:rFonts w:ascii="Times New Roman" w:eastAsia="Times New Roman" w:hAnsi="Times New Roman" w:cs="Times New Roman"/>
-          <w:b/>
-          <w:bCs/>
-          <w:sz w:val="36"/>
-          <w:szCs w:val="36"/>
-        </w:rPr>
+        <w:pStyle w:val="Heading3"/>
+        <w15:collapsed/>
+      </w:pPr>
+      <w:r>
         <w:t>8. Completion Checklist</w:t>
       </w:r>
     </w:p>
@@ -4166,7 +3737,6 @@
           </w:tcPr>
           <w:p>
             <w:pPr>
-              <w:spacing w:after="0" w:line="240" w:lineRule="auto"/>
               <w:jc w:val="center"/>
               <w:rPr>
                 <w:rFonts w:ascii="Times New Roman" w:eastAsia="Times New Roman" w:hAnsi="Times New Roman" w:cs="Times New Roman"/>
@@ -4196,7 +3766,6 @@
           </w:tcPr>
           <w:p>
             <w:pPr>
-              <w:spacing w:after="0" w:line="240" w:lineRule="auto"/>
               <w:jc w:val="center"/>
               <w:rPr>
                 <w:rFonts w:ascii="Times New Roman" w:eastAsia="Times New Roman" w:hAnsi="Times New Roman" w:cs="Times New Roman"/>
@@ -4291,7 +3860,6 @@
           </w:tcPr>
           <w:p>
             <w:pPr>
-              <w:spacing w:after="0" w:line="240" w:lineRule="auto"/>
               <w:rPr>
                 <w:rFonts w:ascii="Times New Roman" w:eastAsia="Times New Roman" w:hAnsi="Times New Roman" w:cs="Times New Roman"/>
                 <w:sz w:val="24"/>
@@ -4316,7 +3884,6 @@
           </w:tcPr>
           <w:p>
             <w:pPr>
-              <w:spacing w:after="0" w:line="240" w:lineRule="auto"/>
               <w:rPr>
                 <w:rFonts w:ascii="Times New Roman" w:eastAsia="Times New Roman" w:hAnsi="Times New Roman" w:cs="Times New Roman"/>
                 <w:sz w:val="24"/>
@@ -4346,7 +3913,6 @@
           </w:tcPr>
           <w:p>
             <w:pPr>
-              <w:spacing w:after="0" w:line="240" w:lineRule="auto"/>
               <w:rPr>
                 <w:rFonts w:ascii="Times New Roman" w:eastAsia="Times New Roman" w:hAnsi="Times New Roman" w:cs="Times New Roman"/>
                 <w:sz w:val="24"/>
@@ -4371,7 +3937,6 @@
           </w:tcPr>
           <w:p>
             <w:pPr>
-              <w:spacing w:after="0" w:line="240" w:lineRule="auto"/>
               <w:rPr>
                 <w:rFonts w:ascii="Times New Roman" w:eastAsia="Times New Roman" w:hAnsi="Times New Roman" w:cs="Times New Roman"/>
                 <w:sz w:val="24"/>
@@ -4401,7 +3966,6 @@
           </w:tcPr>
           <w:p>
             <w:pPr>
-              <w:spacing w:after="0" w:line="240" w:lineRule="auto"/>
               <w:rPr>
                 <w:rFonts w:ascii="Times New Roman" w:eastAsia="Times New Roman" w:hAnsi="Times New Roman" w:cs="Times New Roman"/>
                 <w:sz w:val="24"/>
@@ -4434,7 +3998,6 @@
           </w:tcPr>
           <w:p>
             <w:pPr>
-              <w:spacing w:after="0" w:line="240" w:lineRule="auto"/>
               <w:rPr>
                 <w:rFonts w:ascii="Times New Roman" w:eastAsia="Times New Roman" w:hAnsi="Times New Roman" w:cs="Times New Roman"/>
                 <w:sz w:val="24"/>
@@ -4464,7 +4027,6 @@
           </w:tcPr>
           <w:p>
             <w:pPr>
-              <w:spacing w:after="0" w:line="240" w:lineRule="auto"/>
               <w:rPr>
                 <w:rFonts w:ascii="Times New Roman" w:eastAsia="Times New Roman" w:hAnsi="Times New Roman" w:cs="Times New Roman"/>
                 <w:sz w:val="24"/>
@@ -4489,13 +4051,20 @@
           </w:tcPr>
           <w:p>
             <w:pPr>
-              <w:spacing w:after="0" w:line="240" w:lineRule="auto"/>
-              <w:rPr>
-                <w:rFonts w:ascii="Times New Roman" w:eastAsia="Times New Roman" w:hAnsi="Times New Roman" w:cs="Times New Roman"/>
-                <w:sz w:val="24"/>
-                <w:szCs w:val="24"/>
-              </w:rPr>
-            </w:pPr>
+              <w:rPr>
+                <w:rFonts w:ascii="Times New Roman" w:eastAsia="Times New Roman" w:hAnsi="Times New Roman" w:cs="Times New Roman"/>
+                <w:sz w:val="24"/>
+                <w:szCs w:val="24"/>
+              </w:rPr>
+            </w:pPr>
+            <w:r>
+              <w:rPr>
+                <w:rFonts w:ascii="Times New Roman" w:eastAsia="Times New Roman" w:hAnsi="Times New Roman" w:cs="Times New Roman"/>
+                <w:sz w:val="24"/>
+                <w:szCs w:val="24"/>
+              </w:rPr>
+              <w:t>Y</w:t>
+            </w:r>
           </w:p>
         </w:tc>
       </w:tr>
@@ -4511,7 +4080,6 @@
           </w:tcPr>
           <w:p>
             <w:pPr>
-              <w:spacing w:after="0" w:line="240" w:lineRule="auto"/>
               <w:rPr>
                 <w:rFonts w:ascii="Times New Roman" w:eastAsia="Times New Roman" w:hAnsi="Times New Roman" w:cs="Times New Roman"/>
                 <w:sz w:val="24"/>
@@ -4536,7 +4104,6 @@
           </w:tcPr>
           <w:p>
             <w:pPr>
-              <w:spacing w:after="0" w:line="240" w:lineRule="auto"/>
               <w:rPr>
                 <w:rFonts w:ascii="Times New Roman" w:eastAsia="Times New Roman" w:hAnsi="Times New Roman" w:cs="Times New Roman"/>
                 <w:sz w:val="24"/>
@@ -4566,7 +4133,6 @@
           </w:tcPr>
           <w:p>
             <w:pPr>
-              <w:spacing w:after="0" w:line="240" w:lineRule="auto"/>
               <w:rPr>
                 <w:rFonts w:ascii="Times New Roman" w:eastAsia="Times New Roman" w:hAnsi="Times New Roman" w:cs="Times New Roman"/>
                 <w:sz w:val="24"/>
@@ -4591,7 +4157,6 @@
           </w:tcPr>
           <w:p>
             <w:pPr>
-              <w:spacing w:after="0" w:line="240" w:lineRule="auto"/>
               <w:rPr>
                 <w:rFonts w:ascii="Times New Roman" w:eastAsia="Times New Roman" w:hAnsi="Times New Roman" w:cs="Times New Roman"/>
                 <w:sz w:val="24"/>
@@ -4610,6 +4175,7 @@
         </w:tc>
       </w:tr>
     </w:tbl>
+    <w:p/>
     <w:p/>
     <w:sectPr>
       <w:headerReference w:type="even" r:id="rId9"/>
@@ -5984,7 +5550,6 @@
     <w:name w:val="Heading 3 Char"/>
     <w:basedOn w:val="DefaultParagraphFont"/>
     <w:link w:val="Heading3"/>
-    <w:uiPriority w:val="9"/>
     <w:rsid w:val="00AD6BD2"/>
     <w:rPr>
       <w:rFonts w:ascii="Times New Roman" w:eastAsia="Times New Roman" w:hAnsi="Times New Roman" w:cs="Times New Roman"/>

</xml_diff>